<commit_message>
Perhaps line endings changed? Committing config.json change
</commit_message>
<xml_diff>
--- a/draft_templates/Penetration Test.docx
+++ b/draft_templates/Penetration Test.docx
@@ -62,7 +62,13 @@
         <w:pStyle w:val="NoSpacing"/>
       </w:pPr>
       <w:r>
-        <w:t>Date ΩDATEΩ</w:t>
+        <w:t>Date Ω</w:t>
+      </w:r>
+      <w:r>
+        <w:t>ASSESSMENT_END_DATE</w:t>
+      </w:r>
+      <w:r>
+        <w:t>Ω</w:t>
       </w:r>
     </w:p>
     <w:p>
@@ -1051,23 +1057,24 @@
       </w:r>
       <w:proofErr w:type="spellEnd"/>
       <w:r>
-        <w:t>/</w:t>
-      </w:r>
-      <w:proofErr w:type="gramStart"/>
-      <w:r>
-        <w:t>findings:::</w:t>
-      </w:r>
-      <w:proofErr w:type="gramEnd"/>
-      <w:r>
-        <w:t>risk&gt;3</w:t>
-      </w:r>
-      <w:r>
-        <w:t>¬</w:t>
+        <w:t>/findings¬</w:t>
       </w:r>
     </w:p>
     <w:p>
       <w:r>
         <w:br w:type="page"/>
+      </w:r>
+    </w:p>
+    <w:p>
+      <w:r>
+        <w:lastRenderedPageBreak/>
+        <w:t xml:space="preserve">† risk = </w:t>
+      </w:r>
+      <w:r>
+        <w:t>4</w:t>
+      </w:r>
+      <w:r>
+        <w:t xml:space="preserve"> †</w:t>
       </w:r>
     </w:p>
     <w:tbl>
@@ -1113,7 +1120,6 @@
                 <w:color w:val="auto"/>
                 <w:sz w:val="32"/>
               </w:rPr>
-              <w:lastRenderedPageBreak/>
               <w:t>πtitleπ</w:t>
             </w:r>
           </w:p>
@@ -1201,393 +1207,19 @@
     </w:tbl>
     <w:p/>
     <w:p>
-      <w:pPr>
-        <w:pStyle w:val="Heading3"/>
-      </w:pPr>
-      <w:r>
-        <w:t>Summary</w:t>
-      </w:r>
-    </w:p>
-    <w:p>
-      <w:r>
-        <w:t>¬overview/paragraph¬ µzzzzµ π.π</w:t>
-      </w:r>
-    </w:p>
-    <w:p>
-      <w:pPr>
-        <w:jc w:val="center"/>
-      </w:pPr>
-      <w:proofErr w:type="spellStart"/>
-      <w:r>
-        <w:t>ƒcodeƒ</w:t>
-      </w:r>
-      <w:proofErr w:type="spellEnd"/>
-      <w:r>
-        <w:t xml:space="preserve"> </w:t>
-      </w:r>
-      <w:r>
-        <w:rPr>
-          <w:rStyle w:val="CodeChar"/>
-        </w:rPr>
-        <w:t>π.π</w:t>
-      </w:r>
-    </w:p>
-    <w:p>
-      <w:proofErr w:type="spellStart"/>
-      <w:r>
-        <w:t>ƒitalicsƒ</w:t>
-      </w:r>
-      <w:proofErr w:type="spellEnd"/>
-      <w:r>
-        <w:t xml:space="preserve"> </w:t>
-      </w:r>
-      <w:r>
-        <w:rPr>
-          <w:i/>
-        </w:rPr>
-        <w:t>π.π</w:t>
-      </w:r>
-    </w:p>
-    <w:p>
-      <w:pPr>
-        <w:pStyle w:val="ListParagraph"/>
-        <w:numPr>
-          <w:ilvl w:val="0"/>
-          <w:numId w:val="2"/>
-        </w:numPr>
-      </w:pPr>
-      <w:proofErr w:type="spellStart"/>
-      <w:r>
-        <w:t>ƒbulletƒ</w:t>
-      </w:r>
-      <w:proofErr w:type="spellEnd"/>
-      <w:r>
-        <w:t xml:space="preserve"> π.π</w:t>
-      </w:r>
-    </w:p>
-    <w:p>
-      <w:r>
-        <w:t xml:space="preserve">ƒh4ƒ </w:t>
-      </w:r>
-      <w:r>
-        <w:rPr>
-          <w:b/>
-          <w:sz w:val="28"/>
-          <w:u w:val="single"/>
-        </w:rPr>
-        <w:t>π.π</w:t>
-      </w:r>
-    </w:p>
-    <w:p>
-      <w:r>
-        <w:t>÷ π.π ≠</w:t>
-      </w:r>
-    </w:p>
-    <w:p>
-      <w:pPr>
-        <w:pStyle w:val="Heading3"/>
-      </w:pPr>
-      <w:r>
-        <w:t>Proof</w:t>
-      </w:r>
-    </w:p>
-    <w:p>
-      <w:r>
-        <w:t>¬</w:t>
-      </w:r>
-      <w:proofErr w:type="spellStart"/>
-      <w:r>
-        <w:t>poc</w:t>
-      </w:r>
-      <w:proofErr w:type="spellEnd"/>
-      <w:r>
-        <w:t>/paragraph¬ µzzzzµ π.π</w:t>
-      </w:r>
-    </w:p>
-    <w:p>
-      <w:pPr>
-        <w:jc w:val="center"/>
-      </w:pPr>
-      <w:proofErr w:type="spellStart"/>
-      <w:r>
-        <w:t>ƒcodeƒ</w:t>
-      </w:r>
-      <w:proofErr w:type="spellEnd"/>
-      <w:r>
-        <w:t xml:space="preserve"> </w:t>
-      </w:r>
-      <w:r>
-        <w:rPr>
-          <w:rStyle w:val="CodeChar"/>
-        </w:rPr>
-        <w:t>π.π</w:t>
-      </w:r>
-    </w:p>
-    <w:p>
-      <w:proofErr w:type="spellStart"/>
-      <w:r>
-        <w:t>ƒitalicsƒ</w:t>
-      </w:r>
-      <w:proofErr w:type="spellEnd"/>
-      <w:r>
-        <w:t xml:space="preserve"> </w:t>
-      </w:r>
-      <w:r>
-        <w:rPr>
-          <w:i/>
-        </w:rPr>
-        <w:t>π.π</w:t>
-      </w:r>
-    </w:p>
-    <w:p>
-      <w:pPr>
-        <w:pStyle w:val="ListParagraph"/>
-        <w:numPr>
-          <w:ilvl w:val="0"/>
-          <w:numId w:val="2"/>
-        </w:numPr>
-      </w:pPr>
-      <w:proofErr w:type="spellStart"/>
-      <w:r>
-        <w:t>ƒbulletƒ</w:t>
-      </w:r>
-      <w:proofErr w:type="spellEnd"/>
-      <w:r>
-        <w:t xml:space="preserve"> π.π</w:t>
-      </w:r>
-    </w:p>
-    <w:p>
-      <w:r>
-        <w:t xml:space="preserve">ƒh4ƒ </w:t>
-      </w:r>
-      <w:r>
-        <w:rPr>
-          <w:b/>
-          <w:sz w:val="28"/>
-          <w:u w:val="single"/>
-        </w:rPr>
-        <w:t>π.π</w:t>
-      </w:r>
-    </w:p>
-    <w:p>
-      <w:r>
-        <w:t>÷ π.π ≠</w:t>
-      </w:r>
-    </w:p>
-    <w:p>
-      <w:pPr>
-        <w:pStyle w:val="Heading3"/>
-      </w:pPr>
-      <w:r>
-        <w:t>Remediation</w:t>
-      </w:r>
-    </w:p>
-    <w:p>
-      <w:r>
-        <w:t>¬</w:t>
-      </w:r>
-      <w:r>
-        <w:t>remediation</w:t>
-      </w:r>
-      <w:r>
-        <w:t>/paragraph¬ µzzzzµ π.π</w:t>
-      </w:r>
-    </w:p>
-    <w:p>
-      <w:pPr>
-        <w:jc w:val="center"/>
-      </w:pPr>
-      <w:proofErr w:type="spellStart"/>
-      <w:r>
-        <w:t>ƒcodeƒ</w:t>
-      </w:r>
-      <w:proofErr w:type="spellEnd"/>
-      <w:r>
-        <w:t xml:space="preserve"> </w:t>
-      </w:r>
-      <w:r>
-        <w:rPr>
-          <w:rStyle w:val="CodeChar"/>
-        </w:rPr>
-        <w:t>π.π</w:t>
-      </w:r>
-    </w:p>
-    <w:p>
-      <w:proofErr w:type="spellStart"/>
-      <w:r>
-        <w:t>ƒitalicsƒ</w:t>
-      </w:r>
-      <w:proofErr w:type="spellEnd"/>
-      <w:r>
-        <w:t xml:space="preserve"> </w:t>
-      </w:r>
-      <w:r>
-        <w:rPr>
-          <w:i/>
-        </w:rPr>
-        <w:t>π.π</w:t>
-      </w:r>
-    </w:p>
-    <w:p>
-      <w:pPr>
-        <w:pStyle w:val="ListParagraph"/>
-        <w:numPr>
-          <w:ilvl w:val="0"/>
-          <w:numId w:val="2"/>
-        </w:numPr>
-      </w:pPr>
-      <w:proofErr w:type="spellStart"/>
-      <w:r>
-        <w:t>ƒbulletƒ</w:t>
-      </w:r>
-      <w:proofErr w:type="spellEnd"/>
-      <w:r>
-        <w:t xml:space="preserve"> π.π</w:t>
-      </w:r>
-    </w:p>
-    <w:p>
-      <w:r>
-        <w:t xml:space="preserve">ƒh4ƒ </w:t>
-      </w:r>
-      <w:r>
-        <w:rPr>
-          <w:b/>
-          <w:sz w:val="28"/>
-          <w:u w:val="single"/>
-        </w:rPr>
-        <w:t>π.π</w:t>
-      </w:r>
-    </w:p>
-    <w:p>
-      <w:r>
-        <w:t>÷ π.π ≠</w:t>
-      </w:r>
-    </w:p>
-    <w:p>
-      <w:pPr>
-        <w:pStyle w:val="Heading3"/>
-      </w:pPr>
-      <w:r>
-        <w:t>References</w:t>
-      </w:r>
-    </w:p>
-    <w:p>
-      <w:r>
-        <w:t>¬</w:t>
-      </w:r>
-      <w:r>
-        <w:t>references</w:t>
-      </w:r>
-      <w:r>
-        <w:t>/paragraph¬ µzzzzµ π.π</w:t>
-      </w:r>
-    </w:p>
-    <w:p>
-      <w:pPr>
-        <w:jc w:val="center"/>
-      </w:pPr>
-      <w:proofErr w:type="spellStart"/>
-      <w:r>
-        <w:t>ƒcodeƒ</w:t>
-      </w:r>
-      <w:proofErr w:type="spellEnd"/>
-      <w:r>
-        <w:t xml:space="preserve"> </w:t>
-      </w:r>
-      <w:r>
-        <w:rPr>
-          <w:rStyle w:val="CodeChar"/>
-        </w:rPr>
-        <w:t>π.π</w:t>
-      </w:r>
-    </w:p>
-    <w:p>
-      <w:proofErr w:type="spellStart"/>
-      <w:r>
-        <w:t>ƒitalicsƒ</w:t>
-      </w:r>
-      <w:proofErr w:type="spellEnd"/>
-      <w:r>
-        <w:t xml:space="preserve"> </w:t>
-      </w:r>
-      <w:r>
-        <w:rPr>
-          <w:i/>
-        </w:rPr>
-        <w:t>π.π</w:t>
-      </w:r>
-    </w:p>
-    <w:p>
-      <w:pPr>
-        <w:pStyle w:val="ListParagraph"/>
-        <w:numPr>
-          <w:ilvl w:val="0"/>
-          <w:numId w:val="2"/>
-        </w:numPr>
-      </w:pPr>
-      <w:proofErr w:type="spellStart"/>
-      <w:r>
-        <w:lastRenderedPageBreak/>
-        <w:t>ƒbulletƒ</w:t>
-      </w:r>
-      <w:proofErr w:type="spellEnd"/>
-      <w:r>
-        <w:t xml:space="preserve"> π.π</w:t>
-      </w:r>
-    </w:p>
-    <w:p>
-      <w:r>
-        <w:t xml:space="preserve">ƒh4ƒ </w:t>
-      </w:r>
-      <w:r>
-        <w:rPr>
-          <w:b/>
-          <w:sz w:val="28"/>
-          <w:u w:val="single"/>
-        </w:rPr>
-        <w:t>π.π</w:t>
-      </w:r>
-    </w:p>
-    <w:p>
-      <w:r>
-        <w:t>÷ π.π ≠</w:t>
-      </w:r>
-    </w:p>
-    <w:p>
-      <w:r>
-        <w:t>∆</w:t>
-      </w:r>
-    </w:p>
-    <w:p>
-      <w:r>
-        <w:t>¬report/</w:t>
-      </w:r>
-      <w:proofErr w:type="spellStart"/>
-      <w:r>
-        <w:t>finding</w:t>
-      </w:r>
-      <w:r>
-        <w:t>s_list</w:t>
-      </w:r>
-      <w:proofErr w:type="spellEnd"/>
-      <w:r>
-        <w:t>/</w:t>
-      </w:r>
-      <w:proofErr w:type="gramStart"/>
-      <w:r>
-        <w:t>findings:::</w:t>
-      </w:r>
-      <w:proofErr w:type="gramEnd"/>
-      <w:r>
-        <w:t>risk&lt;4:::risk&gt;2</w:t>
-      </w:r>
-      <w:r>
-        <w:t>¬</w:t>
-      </w:r>
-    </w:p>
-    <w:p>
-      <w:r>
-        <w:br w:type="page"/>
+      <w:r>
+        <w:t>¥</w:t>
+      </w:r>
+    </w:p>
+    <w:p>
+      <w:r>
+        <w:t xml:space="preserve">† risk = </w:t>
+      </w:r>
+      <w:r>
+        <w:t>3</w:t>
+      </w:r>
+      <w:r>
+        <w:t xml:space="preserve"> †</w:t>
       </w:r>
     </w:p>
     <w:tbl>
@@ -1633,7 +1265,6 @@
                 <w:color w:val="auto"/>
                 <w:sz w:val="32"/>
               </w:rPr>
-              <w:lastRenderedPageBreak/>
               <w:t>πtitleπ</w:t>
             </w:r>
           </w:p>
@@ -1647,7 +1278,7 @@
               <w:tblStyle w:val="LightList-Accent2"/>
               <w:tblW w:w="3198" w:type="dxa"/>
               <w:tblInd w:w="1274" w:type="dxa"/>
-              <w:shd w:val="clear" w:color="auto" w:fill="8B5D3D" w:themeFill="accent5"/>
+              <w:shd w:val="clear" w:color="auto" w:fill="FF0000"/>
               <w:tblLook w:val="04A0" w:firstRow="1" w:lastRow="0" w:firstColumn="1" w:lastColumn="0" w:noHBand="0" w:noVBand="1"/>
             </w:tblPr>
             <w:tblGrid>
@@ -1678,11 +1309,6 @@
                       <w:color w:val="auto"/>
                     </w:rPr>
                     <w:br/>
-                  </w:r>
-                  <w:r>
-                    <w:rPr>
-                      <w:color w:val="auto"/>
-                    </w:rPr>
                     <w:t>Risk</w:t>
                   </w:r>
                 </w:p>
@@ -1719,403 +1345,18 @@
         </w:tc>
       </w:tr>
     </w:tbl>
-    <w:p>
-      <w:pPr>
-        <w:pStyle w:val="Heading3"/>
-      </w:pPr>
-      <w:r>
-        <w:t>Summary</w:t>
-      </w:r>
-    </w:p>
-    <w:p>
-      <w:r>
-        <w:t>¬overview/paragraph¬ µzzzzµ π.π</w:t>
-      </w:r>
-    </w:p>
-    <w:p>
-      <w:pPr>
-        <w:jc w:val="center"/>
-      </w:pPr>
-      <w:proofErr w:type="spellStart"/>
-      <w:r>
-        <w:t>ƒcodeƒ</w:t>
-      </w:r>
-      <w:proofErr w:type="spellEnd"/>
-      <w:r>
-        <w:t xml:space="preserve"> </w:t>
-      </w:r>
-      <w:r>
-        <w:rPr>
-          <w:rStyle w:val="CodeChar"/>
-        </w:rPr>
-        <w:t>π.π</w:t>
-      </w:r>
-    </w:p>
-    <w:p>
-      <w:proofErr w:type="spellStart"/>
-      <w:r>
-        <w:t>ƒitalicsƒ</w:t>
-      </w:r>
-      <w:proofErr w:type="spellEnd"/>
-      <w:r>
-        <w:t xml:space="preserve"> </w:t>
-      </w:r>
-      <w:r>
-        <w:rPr>
-          <w:i/>
-        </w:rPr>
-        <w:t>π.π</w:t>
-      </w:r>
-    </w:p>
-    <w:p>
-      <w:pPr>
-        <w:pStyle w:val="ListParagraph"/>
-        <w:numPr>
-          <w:ilvl w:val="0"/>
-          <w:numId w:val="2"/>
-        </w:numPr>
-      </w:pPr>
-      <w:proofErr w:type="spellStart"/>
-      <w:r>
-        <w:t>ƒbulletƒ</w:t>
-      </w:r>
-      <w:proofErr w:type="spellEnd"/>
-      <w:r>
-        <w:t xml:space="preserve"> π.π</w:t>
-      </w:r>
-    </w:p>
-    <w:p>
-      <w:r>
-        <w:t xml:space="preserve">ƒh4ƒ </w:t>
-      </w:r>
-      <w:r>
-        <w:rPr>
-          <w:b/>
-          <w:sz w:val="28"/>
-          <w:u w:val="single"/>
-        </w:rPr>
-        <w:t>π.π</w:t>
-      </w:r>
-    </w:p>
-    <w:p>
-      <w:r>
-        <w:t>÷ π.π ≠</w:t>
-      </w:r>
-    </w:p>
-    <w:p>
-      <w:pPr>
-        <w:pStyle w:val="Heading3"/>
-      </w:pPr>
-      <w:r>
-        <w:t>Proof</w:t>
-      </w:r>
-    </w:p>
-    <w:p>
-      <w:r>
-        <w:t>¬</w:t>
-      </w:r>
-      <w:proofErr w:type="spellStart"/>
-      <w:r>
-        <w:t>poc</w:t>
-      </w:r>
-      <w:proofErr w:type="spellEnd"/>
-      <w:r>
-        <w:t>/paragraph¬ µzzzzµ π.π</w:t>
-      </w:r>
-    </w:p>
-    <w:p>
-      <w:pPr>
-        <w:jc w:val="center"/>
-      </w:pPr>
-      <w:proofErr w:type="spellStart"/>
-      <w:r>
-        <w:t>ƒcodeƒ</w:t>
-      </w:r>
-      <w:proofErr w:type="spellEnd"/>
-      <w:r>
-        <w:t xml:space="preserve"> </w:t>
-      </w:r>
-      <w:r>
-        <w:rPr>
-          <w:rStyle w:val="CodeChar"/>
-        </w:rPr>
-        <w:t>π.π</w:t>
-      </w:r>
-    </w:p>
-    <w:p>
-      <w:proofErr w:type="spellStart"/>
-      <w:r>
-        <w:t>ƒitalicsƒ</w:t>
-      </w:r>
-      <w:proofErr w:type="spellEnd"/>
-      <w:r>
-        <w:t xml:space="preserve"> </w:t>
-      </w:r>
-      <w:r>
-        <w:rPr>
-          <w:i/>
-        </w:rPr>
-        <w:t>π.π</w:t>
-      </w:r>
-    </w:p>
-    <w:p>
-      <w:pPr>
-        <w:pStyle w:val="ListParagraph"/>
-        <w:numPr>
-          <w:ilvl w:val="0"/>
-          <w:numId w:val="2"/>
-        </w:numPr>
-      </w:pPr>
-      <w:proofErr w:type="spellStart"/>
-      <w:r>
-        <w:t>ƒbulletƒ</w:t>
-      </w:r>
-      <w:proofErr w:type="spellEnd"/>
-      <w:r>
-        <w:t xml:space="preserve"> π.π</w:t>
-      </w:r>
-    </w:p>
-    <w:p>
-      <w:r>
-        <w:t xml:space="preserve">ƒh4ƒ </w:t>
-      </w:r>
-      <w:r>
-        <w:rPr>
-          <w:b/>
-          <w:sz w:val="28"/>
-          <w:u w:val="single"/>
-        </w:rPr>
-        <w:t>π.π</w:t>
-      </w:r>
-    </w:p>
-    <w:p>
-      <w:r>
-        <w:t>÷ π.π ≠</w:t>
-      </w:r>
-    </w:p>
-    <w:p>
-      <w:pPr>
-        <w:pStyle w:val="Heading3"/>
-      </w:pPr>
-      <w:r>
-        <w:t>Remediation</w:t>
-      </w:r>
-    </w:p>
-    <w:p>
-      <w:r>
-        <w:t>¬</w:t>
-      </w:r>
-      <w:r>
-        <w:t>remediation</w:t>
-      </w:r>
-      <w:r>
-        <w:t>/paragraph¬ µzzzzµ π.π</w:t>
-      </w:r>
-    </w:p>
-    <w:p>
-      <w:pPr>
-        <w:jc w:val="center"/>
-      </w:pPr>
-      <w:proofErr w:type="spellStart"/>
-      <w:r>
-        <w:t>ƒcodeƒ</w:t>
-      </w:r>
-      <w:proofErr w:type="spellEnd"/>
-      <w:r>
-        <w:t xml:space="preserve"> </w:t>
-      </w:r>
-      <w:r>
-        <w:rPr>
-          <w:rStyle w:val="CodeChar"/>
-        </w:rPr>
-        <w:t>π.π</w:t>
-      </w:r>
-    </w:p>
-    <w:p>
-      <w:proofErr w:type="spellStart"/>
-      <w:r>
-        <w:t>ƒitalicsƒ</w:t>
-      </w:r>
-      <w:proofErr w:type="spellEnd"/>
-      <w:r>
-        <w:t xml:space="preserve"> </w:t>
-      </w:r>
-      <w:r>
-        <w:rPr>
-          <w:i/>
-        </w:rPr>
-        <w:t>π.π</w:t>
-      </w:r>
-    </w:p>
-    <w:p>
-      <w:pPr>
-        <w:pStyle w:val="ListParagraph"/>
-        <w:numPr>
-          <w:ilvl w:val="0"/>
-          <w:numId w:val="2"/>
-        </w:numPr>
-      </w:pPr>
-      <w:proofErr w:type="spellStart"/>
-      <w:r>
-        <w:t>ƒbulletƒ</w:t>
-      </w:r>
-      <w:proofErr w:type="spellEnd"/>
-      <w:r>
-        <w:t xml:space="preserve"> π.π</w:t>
-      </w:r>
-    </w:p>
-    <w:p>
-      <w:r>
-        <w:t xml:space="preserve">ƒh4ƒ </w:t>
-      </w:r>
-      <w:r>
-        <w:rPr>
-          <w:b/>
-          <w:sz w:val="28"/>
-          <w:u w:val="single"/>
-        </w:rPr>
-        <w:t>π.π</w:t>
-      </w:r>
-    </w:p>
-    <w:p>
-      <w:r>
-        <w:t>÷ π.π ≠</w:t>
-      </w:r>
-    </w:p>
-    <w:p>
-      <w:pPr>
-        <w:pStyle w:val="Heading3"/>
-      </w:pPr>
-      <w:r>
-        <w:t>References</w:t>
-      </w:r>
-    </w:p>
-    <w:p>
-      <w:r>
-        <w:t>¬</w:t>
-      </w:r>
-      <w:r>
-        <w:t>references</w:t>
-      </w:r>
-      <w:r>
-        <w:t>/paragraph¬ µzzzzµ π.π</w:t>
-      </w:r>
-    </w:p>
-    <w:p>
-      <w:pPr>
-        <w:jc w:val="center"/>
-      </w:pPr>
-      <w:proofErr w:type="spellStart"/>
-      <w:r>
-        <w:t>ƒcodeƒ</w:t>
-      </w:r>
-      <w:proofErr w:type="spellEnd"/>
-      <w:r>
-        <w:t xml:space="preserve"> </w:t>
-      </w:r>
-      <w:r>
-        <w:rPr>
-          <w:rStyle w:val="CodeChar"/>
-        </w:rPr>
-        <w:t>π.π</w:t>
-      </w:r>
-    </w:p>
-    <w:p>
-      <w:proofErr w:type="spellStart"/>
-      <w:r>
-        <w:t>ƒitalicsƒ</w:t>
-      </w:r>
-      <w:proofErr w:type="spellEnd"/>
-      <w:r>
-        <w:t xml:space="preserve"> </w:t>
-      </w:r>
-      <w:r>
-        <w:rPr>
-          <w:i/>
-        </w:rPr>
-        <w:t>π.π</w:t>
-      </w:r>
-    </w:p>
-    <w:p>
-      <w:pPr>
-        <w:pStyle w:val="ListParagraph"/>
-        <w:numPr>
-          <w:ilvl w:val="0"/>
-          <w:numId w:val="2"/>
-        </w:numPr>
-      </w:pPr>
-      <w:proofErr w:type="spellStart"/>
-      <w:r>
-        <w:t>ƒbulletƒ</w:t>
-      </w:r>
-      <w:proofErr w:type="spellEnd"/>
-      <w:r>
-        <w:t xml:space="preserve"> π.π</w:t>
-      </w:r>
-    </w:p>
-    <w:p>
-      <w:r>
-        <w:lastRenderedPageBreak/>
-        <w:t xml:space="preserve">ƒh4ƒ </w:t>
-      </w:r>
-      <w:r>
-        <w:rPr>
-          <w:b/>
-          <w:sz w:val="28"/>
-          <w:u w:val="single"/>
-        </w:rPr>
-        <w:t>π.π</w:t>
-      </w:r>
-    </w:p>
-    <w:p>
-      <w:r>
-        <w:t>÷ π.π ≠</w:t>
-      </w:r>
-    </w:p>
-    <w:p>
-      <w:r>
-        <w:t>∆</w:t>
-      </w:r>
-    </w:p>
-    <w:p>
-      <w:r>
-        <w:t>¬report/</w:t>
-      </w:r>
-      <w:proofErr w:type="spellStart"/>
-      <w:r>
-        <w:t>finding</w:t>
-      </w:r>
-      <w:r>
-        <w:t>s_list</w:t>
-      </w:r>
-      <w:proofErr w:type="spellEnd"/>
-      <w:r>
-        <w:t>/</w:t>
-      </w:r>
-      <w:proofErr w:type="gramStart"/>
-      <w:r>
-        <w:t>fin</w:t>
-      </w:r>
-      <w:r>
-        <w:t>dings:::</w:t>
-      </w:r>
-      <w:proofErr w:type="gramEnd"/>
-      <w:r>
-        <w:t>risk&lt;3</w:t>
-      </w:r>
-      <w:r>
-        <w:t>¬</w:t>
-      </w:r>
-    </w:p>
-    <w:p>
-      <w:r>
-        <w:br w:type="page"/>
-      </w:r>
-    </w:p>
-    <w:p>
-      <w:r>
-        <w:lastRenderedPageBreak/>
-        <w:t>† risk = 2</w:t>
+    <w:p/>
+    <w:p>
+      <w:r>
+        <w:t>¥</w:t>
+      </w:r>
+    </w:p>
+    <w:p>
+      <w:r>
+        <w:t xml:space="preserve">† risk = </w:t>
+      </w:r>
+      <w:r>
+        <w:t>2</w:t>
       </w:r>
       <w:r>
         <w:t xml:space="preserve"> †</w:t>
@@ -2137,7 +1378,7 @@
         <w:tblLook w:val="04A0" w:firstRow="1" w:lastRow="0" w:firstColumn="1" w:lastColumn="0" w:noHBand="0" w:noVBand="1"/>
       </w:tblPr>
       <w:tblGrid>
-        <w:gridCol w:w="5665"/>
+        <w:gridCol w:w="5480"/>
         <w:gridCol w:w="4708"/>
       </w:tblGrid>
       <w:tr>
@@ -2147,7 +1388,7 @@
         </w:trPr>
         <w:tc>
           <w:tcPr>
-            <w:tcW w:w="5665" w:type="dxa"/>
+            <w:tcW w:w="5480" w:type="dxa"/>
           </w:tcPr>
           <w:p>
             <w:pPr>
@@ -2170,14 +1411,14 @@
         </w:tc>
         <w:tc>
           <w:tcPr>
-            <w:tcW w:w="4703" w:type="dxa"/>
+            <w:tcW w:w="4708" w:type="dxa"/>
           </w:tcPr>
           <w:tbl>
             <w:tblPr>
               <w:tblStyle w:val="LightList-Accent2"/>
               <w:tblW w:w="3198" w:type="dxa"/>
               <w:tblInd w:w="1274" w:type="dxa"/>
-              <w:shd w:val="clear" w:color="auto" w:fill="002060"/>
+              <w:shd w:val="clear" w:color="auto" w:fill="FF0000"/>
               <w:tblLook w:val="04A0" w:firstRow="1" w:lastRow="0" w:firstColumn="1" w:lastColumn="0" w:noHBand="0" w:noVBand="1"/>
             </w:tblPr>
             <w:tblGrid>
@@ -2208,11 +1449,6 @@
                       <w:color w:val="auto"/>
                     </w:rPr>
                     <w:br/>
-                  </w:r>
-                  <w:r>
-                    <w:rPr>
-                      <w:color w:val="auto"/>
-                    </w:rPr>
                     <w:t>Risk</w:t>
                   </w:r>
                 </w:p>
@@ -2239,7 +1475,7 @@
                     <w:rPr>
                       <w:color w:val="auto"/>
                     </w:rPr>
-                    <w:t>MODERATE</w:t>
+                    <w:t>MEDIUM</w:t>
                   </w:r>
                 </w:p>
               </w:tc>
@@ -2282,7 +1518,7 @@
         <w:tblLook w:val="04A0" w:firstRow="1" w:lastRow="0" w:firstColumn="1" w:lastColumn="0" w:noHBand="0" w:noVBand="1"/>
       </w:tblPr>
       <w:tblGrid>
-        <w:gridCol w:w="5665"/>
+        <w:gridCol w:w="5480"/>
         <w:gridCol w:w="4708"/>
       </w:tblGrid>
       <w:tr>
@@ -2292,7 +1528,7 @@
         </w:trPr>
         <w:tc>
           <w:tcPr>
-            <w:tcW w:w="5665" w:type="dxa"/>
+            <w:tcW w:w="5480" w:type="dxa"/>
           </w:tcPr>
           <w:p>
             <w:pPr>
@@ -2315,14 +1551,14 @@
         </w:tc>
         <w:tc>
           <w:tcPr>
-            <w:tcW w:w="4703" w:type="dxa"/>
+            <w:tcW w:w="4708" w:type="dxa"/>
           </w:tcPr>
           <w:tbl>
             <w:tblPr>
               <w:tblStyle w:val="LightList-Accent2"/>
               <w:tblW w:w="3198" w:type="dxa"/>
               <w:tblInd w:w="1274" w:type="dxa"/>
-              <w:shd w:val="clear" w:color="auto" w:fill="00B050"/>
+              <w:shd w:val="clear" w:color="auto" w:fill="FF0000"/>
               <w:tblLook w:val="04A0" w:firstRow="1" w:lastRow="0" w:firstColumn="1" w:lastColumn="0" w:noHBand="0" w:noVBand="1"/>
             </w:tblPr>
             <w:tblGrid>
@@ -2353,11 +1589,6 @@
                       <w:color w:val="auto"/>
                     </w:rPr>
                     <w:br/>
-                  </w:r>
-                  <w:r>
-                    <w:rPr>
-                      <w:color w:val="auto"/>
-                    </w:rPr>
                     <w:t>Risk</w:t>
                   </w:r>
                 </w:p>
@@ -2402,7 +1633,13 @@
     </w:p>
     <w:p>
       <w:r>
-        <w:t>† risk = 0 †</w:t>
+        <w:t xml:space="preserve">† risk = </w:t>
+      </w:r>
+      <w:r>
+        <w:t>0</w:t>
+      </w:r>
+      <w:r>
+        <w:t xml:space="preserve"> †</w:t>
       </w:r>
     </w:p>
     <w:tbl>
@@ -2421,7 +1658,7 @@
         <w:tblLook w:val="04A0" w:firstRow="1" w:lastRow="0" w:firstColumn="1" w:lastColumn="0" w:noHBand="0" w:noVBand="1"/>
       </w:tblPr>
       <w:tblGrid>
-        <w:gridCol w:w="5665"/>
+        <w:gridCol w:w="5480"/>
         <w:gridCol w:w="4708"/>
       </w:tblGrid>
       <w:tr>
@@ -2431,7 +1668,7 @@
         </w:trPr>
         <w:tc>
           <w:tcPr>
-            <w:tcW w:w="5665" w:type="dxa"/>
+            <w:tcW w:w="5480" w:type="dxa"/>
           </w:tcPr>
           <w:p>
             <w:pPr>
@@ -2454,13 +1691,14 @@
         </w:tc>
         <w:tc>
           <w:tcPr>
-            <w:tcW w:w="4703" w:type="dxa"/>
+            <w:tcW w:w="4708" w:type="dxa"/>
           </w:tcPr>
           <w:tbl>
             <w:tblPr>
               <w:tblStyle w:val="LightList-Accent2"/>
               <w:tblW w:w="3198" w:type="dxa"/>
               <w:tblInd w:w="1274" w:type="dxa"/>
+              <w:shd w:val="clear" w:color="auto" w:fill="FF0000"/>
               <w:tblLook w:val="04A0" w:firstRow="1" w:lastRow="0" w:firstColumn="1" w:lastColumn="0" w:noHBand="0" w:noVBand="1"/>
             </w:tblPr>
             <w:tblGrid>
@@ -2491,11 +1729,6 @@
                       <w:color w:val="auto"/>
                     </w:rPr>
                     <w:br/>
-                  </w:r>
-                  <w:r>
-                    <w:rPr>
-                      <w:color w:val="auto"/>
-                    </w:rPr>
                     <w:t>Risk</w:t>
                   </w:r>
                 </w:p>
@@ -2538,6 +1771,7 @@
         <w:t>¥</w:t>
       </w:r>
     </w:p>
+    <w:p/>
     <w:p>
       <w:pPr>
         <w:pStyle w:val="Heading3"/>
@@ -2596,6 +1830,7 @@
       </w:pPr>
       <w:proofErr w:type="spellStart"/>
       <w:r>
+        <w:lastRenderedPageBreak/>
         <w:t>ƒbulletƒ</w:t>
       </w:r>
       <w:proofErr w:type="spellEnd"/>
@@ -2626,6 +1861,27 @@
         <w:pStyle w:val="Heading3"/>
       </w:pPr>
       <w:r>
+        <w:t>Affected Hosts</w:t>
+      </w:r>
+    </w:p>
+    <w:p>
+      <w:r>
+        <w:t>¬</w:t>
+      </w:r>
+      <w:proofErr w:type="spellStart"/>
+      <w:r>
+        <w:t>affected_hosts</w:t>
+      </w:r>
+      <w:proofErr w:type="spellEnd"/>
+      <w:r>
+        <w:t>/paragraph¬π.π∆</w:t>
+      </w:r>
+    </w:p>
+    <w:p>
+      <w:pPr>
+        <w:pStyle w:val="Heading3"/>
+      </w:pPr>
+      <w:r>
         <w:t>Proof</w:t>
       </w:r>
     </w:p>
@@ -2717,7 +1973,6 @@
         <w:pStyle w:val="Heading3"/>
       </w:pPr>
       <w:r>
-        <w:lastRenderedPageBreak/>
         <w:t>Remediation</w:t>
       </w:r>
     </w:p>
@@ -4920,7 +4175,7 @@
 </file>
 
 <file path=customXml/itemProps1.xml><?xml version="1.0" encoding="utf-8"?>
-<ds:datastoreItem xmlns:ds="http://schemas.openxmlformats.org/officeDocument/2006/customXml" ds:itemID="{CC593B6A-40B7-480D-804C-63E2D8B11A7A}">
+<ds:datastoreItem xmlns:ds="http://schemas.openxmlformats.org/officeDocument/2006/customXml" ds:itemID="{C3FF8009-8C20-4F32-B3CA-1C3A41B83AB7}">
   <ds:schemaRefs>
     <ds:schemaRef ds:uri="http://schemas.openxmlformats.org/officeDocument/2006/bibliography"/>
   </ds:schemaRefs>

</xml_diff>